<commit_message>
moved files into there folders
</commit_message>
<xml_diff>
--- a/Question2_Injury_Analysis .docx
+++ b/Question2_Injury_Analysis .docx
@@ -278,8 +278,17 @@
           <w:sz w:val="28"/>
           <w:szCs w:val="28"/>
         </w:rPr>
-        <w:t xml:space="preserve"> for each of the three notebooks</w:t>
-      </w:r>
+        <w:t xml:space="preserve"> for each of the three </w:t>
+      </w:r>
+      <w:proofErr w:type="gramStart"/>
+      <w:r>
+        <w:rPr>
+          <w:sz w:val="28"/>
+          <w:szCs w:val="28"/>
+        </w:rPr>
+        <w:t>notebooks</w:t>
+      </w:r>
+      <w:proofErr w:type="gramEnd"/>
     </w:p>
     <w:p>
       <w:pPr>
@@ -562,6 +571,914 @@
         </w:rPr>
         <w:t xml:space="preserve"> through to the most recent season in 2022.</w:t>
       </w:r>
+    </w:p>
+    <w:p>
+      <w:pPr>
+        <w:rPr>
+          <w:sz w:val="28"/>
+          <w:szCs w:val="28"/>
+        </w:rPr>
+      </w:pPr>
+    </w:p>
+    <w:p>
+      <w:pPr>
+        <w:rPr>
+          <w:sz w:val="28"/>
+          <w:szCs w:val="28"/>
+        </w:rPr>
+      </w:pPr>
+    </w:p>
+    <w:p>
+      <w:pPr>
+        <w:rPr>
+          <w:sz w:val="28"/>
+          <w:szCs w:val="28"/>
+        </w:rPr>
+      </w:pPr>
+    </w:p>
+    <w:p>
+      <w:pPr>
+        <w:rPr>
+          <w:sz w:val="28"/>
+          <w:szCs w:val="28"/>
+        </w:rPr>
+      </w:pPr>
+    </w:p>
+    <w:p>
+      <w:pPr>
+        <w:rPr>
+          <w:sz w:val="28"/>
+          <w:szCs w:val="28"/>
+        </w:rPr>
+      </w:pPr>
+      <w:r>
+        <w:rPr>
+          <w:sz w:val="28"/>
+          <w:szCs w:val="28"/>
+        </w:rPr>
+        <w:t>OBSERVATIONS</w:t>
+      </w:r>
+    </w:p>
+    <w:p>
+      <w:pPr>
+        <w:rPr>
+          <w:sz w:val="28"/>
+          <w:szCs w:val="28"/>
+        </w:rPr>
+      </w:pPr>
+      <w:r>
+        <w:rPr>
+          <w:sz w:val="28"/>
+          <w:szCs w:val="28"/>
+        </w:rPr>
+        <w:t>Injury Rate</w:t>
+      </w:r>
+    </w:p>
+    <w:p>
+      <w:pPr>
+        <w:shd w:val="clear" w:color="auto" w:fill="1E1E1E"/>
+        <w:spacing w:after="0" w:line="285" w:lineRule="atLeast"/>
+        <w:rPr>
+          <w:rFonts w:ascii="Consolas" w:eastAsia="Times New Roman" w:hAnsi="Consolas" w:cs="Times New Roman"/>
+          <w:color w:val="D4D4D4"/>
+          <w:kern w:val="0"/>
+          <w:sz w:val="21"/>
+          <w:szCs w:val="21"/>
+          <w:lang w:eastAsia="en-AU"/>
+          <w14:ligatures w14:val="none"/>
+        </w:rPr>
+      </w:pPr>
+      <w:r>
+        <w:rPr>
+          <w:rFonts w:ascii="Consolas" w:eastAsia="Times New Roman" w:hAnsi="Consolas" w:cs="Times New Roman"/>
+          <w:color w:val="D4D4D4"/>
+          <w:kern w:val="0"/>
+          <w:sz w:val="21"/>
+          <w:szCs w:val="21"/>
+          <w:lang w:eastAsia="en-AU"/>
+          <w14:ligatures w14:val="none"/>
+        </w:rPr>
+        <w:t>Across the 73 years of Formula One competition, there have been a total of 21 recorded injuries to drivers.</w:t>
+      </w:r>
+    </w:p>
+    <w:p>
+      <w:pPr>
+        <w:shd w:val="clear" w:color="auto" w:fill="1E1E1E"/>
+        <w:spacing w:after="0" w:line="285" w:lineRule="atLeast"/>
+        <w:rPr>
+          <w:rFonts w:ascii="Consolas" w:eastAsia="Times New Roman" w:hAnsi="Consolas" w:cs="Times New Roman"/>
+          <w:color w:val="D4D4D4"/>
+          <w:kern w:val="0"/>
+          <w:sz w:val="21"/>
+          <w:szCs w:val="21"/>
+          <w:lang w:eastAsia="en-AU"/>
+          <w14:ligatures w14:val="none"/>
+        </w:rPr>
+      </w:pPr>
+    </w:p>
+    <w:p>
+      <w:pPr>
+        <w:shd w:val="clear" w:color="auto" w:fill="1E1E1E"/>
+        <w:spacing w:after="0" w:line="285" w:lineRule="atLeast"/>
+        <w:rPr>
+          <w:rFonts w:ascii="Consolas" w:eastAsia="Times New Roman" w:hAnsi="Consolas" w:cs="Times New Roman"/>
+          <w:color w:val="D4D4D4"/>
+          <w:kern w:val="0"/>
+          <w:sz w:val="21"/>
+          <w:szCs w:val="21"/>
+          <w:lang w:eastAsia="en-AU"/>
+          <w14:ligatures w14:val="none"/>
+        </w:rPr>
+      </w:pPr>
+      <w:r>
+        <w:rPr>
+          <w:rFonts w:ascii="Consolas" w:eastAsia="Times New Roman" w:hAnsi="Consolas" w:cs="Times New Roman"/>
+          <w:color w:val="D4D4D4"/>
+          <w:kern w:val="0"/>
+          <w:sz w:val="21"/>
+          <w:szCs w:val="21"/>
+          <w:lang w:eastAsia="en-AU"/>
+          <w14:ligatures w14:val="none"/>
+        </w:rPr>
+        <w:t xml:space="preserve">The maximum number of injuries in one season was 3 in 1994. There were two large periods of time where no </w:t>
+      </w:r>
+      <w:proofErr w:type="spellStart"/>
+      <w:r>
+        <w:rPr>
+          <w:rFonts w:ascii="Consolas" w:eastAsia="Times New Roman" w:hAnsi="Consolas" w:cs="Times New Roman"/>
+          <w:color w:val="D4D4D4"/>
+          <w:kern w:val="0"/>
+          <w:sz w:val="21"/>
+          <w:szCs w:val="21"/>
+          <w:lang w:eastAsia="en-AU"/>
+          <w14:ligatures w14:val="none"/>
+        </w:rPr>
+        <w:t>inuries</w:t>
+      </w:r>
+      <w:proofErr w:type="spellEnd"/>
+      <w:r>
+        <w:rPr>
+          <w:rFonts w:ascii="Consolas" w:eastAsia="Times New Roman" w:hAnsi="Consolas" w:cs="Times New Roman"/>
+          <w:color w:val="D4D4D4"/>
+          <w:kern w:val="0"/>
+          <w:sz w:val="21"/>
+          <w:szCs w:val="21"/>
+          <w:lang w:eastAsia="en-AU"/>
+          <w14:ligatures w14:val="none"/>
+        </w:rPr>
+        <w:t xml:space="preserve"> were recorded, 1950 - 1965 and 2012 to 2022.</w:t>
+      </w:r>
+    </w:p>
+    <w:p>
+      <w:pPr>
+        <w:shd w:val="clear" w:color="auto" w:fill="1E1E1E"/>
+        <w:spacing w:after="0" w:line="285" w:lineRule="atLeast"/>
+        <w:rPr>
+          <w:rFonts w:ascii="Consolas" w:eastAsia="Times New Roman" w:hAnsi="Consolas" w:cs="Times New Roman"/>
+          <w:color w:val="D4D4D4"/>
+          <w:kern w:val="0"/>
+          <w:sz w:val="21"/>
+          <w:szCs w:val="21"/>
+          <w:lang w:eastAsia="en-AU"/>
+          <w14:ligatures w14:val="none"/>
+        </w:rPr>
+      </w:pPr>
+    </w:p>
+    <w:p>
+      <w:pPr>
+        <w:shd w:val="clear" w:color="auto" w:fill="1E1E1E"/>
+        <w:spacing w:after="0" w:line="285" w:lineRule="atLeast"/>
+        <w:rPr>
+          <w:rFonts w:ascii="Consolas" w:eastAsia="Times New Roman" w:hAnsi="Consolas" w:cs="Times New Roman"/>
+          <w:color w:val="D4D4D4"/>
+          <w:kern w:val="0"/>
+          <w:sz w:val="21"/>
+          <w:szCs w:val="21"/>
+          <w:lang w:eastAsia="en-AU"/>
+          <w14:ligatures w14:val="none"/>
+        </w:rPr>
+      </w:pPr>
+      <w:r>
+        <w:rPr>
+          <w:rFonts w:ascii="Consolas" w:eastAsia="Times New Roman" w:hAnsi="Consolas" w:cs="Times New Roman"/>
+          <w:color w:val="D4D4D4"/>
+          <w:kern w:val="0"/>
+          <w:sz w:val="21"/>
+          <w:szCs w:val="21"/>
+          <w:lang w:eastAsia="en-AU"/>
+          <w14:ligatures w14:val="none"/>
+        </w:rPr>
+        <w:t>This would show that Formula One has had a relatively safe record across the 73 seasons of competition.</w:t>
+      </w:r>
+    </w:p>
+    <w:p>
+      <w:pPr>
+        <w:shd w:val="clear" w:color="auto" w:fill="1E1E1E"/>
+        <w:spacing w:after="0" w:line="285" w:lineRule="atLeast"/>
+        <w:rPr>
+          <w:rFonts w:ascii="Consolas" w:eastAsia="Times New Roman" w:hAnsi="Consolas" w:cs="Times New Roman"/>
+          <w:color w:val="D4D4D4"/>
+          <w:kern w:val="0"/>
+          <w:sz w:val="21"/>
+          <w:szCs w:val="21"/>
+          <w:lang w:eastAsia="en-AU"/>
+          <w14:ligatures w14:val="none"/>
+        </w:rPr>
+      </w:pPr>
+    </w:p>
+    <w:p>
+      <w:pPr>
+        <w:shd w:val="clear" w:color="auto" w:fill="1E1E1E"/>
+        <w:spacing w:after="0" w:line="285" w:lineRule="atLeast"/>
+        <w:rPr>
+          <w:rFonts w:ascii="Consolas" w:eastAsia="Times New Roman" w:hAnsi="Consolas" w:cs="Times New Roman"/>
+          <w:color w:val="D4D4D4"/>
+          <w:kern w:val="0"/>
+          <w:sz w:val="21"/>
+          <w:szCs w:val="21"/>
+          <w:lang w:eastAsia="en-AU"/>
+          <w14:ligatures w14:val="none"/>
+        </w:rPr>
+      </w:pPr>
+      <w:r>
+        <w:rPr>
+          <w:rFonts w:ascii="Consolas" w:eastAsia="Times New Roman" w:hAnsi="Consolas" w:cs="Times New Roman"/>
+          <w:color w:val="D4D4D4"/>
+          <w:kern w:val="0"/>
+          <w:sz w:val="21"/>
+          <w:szCs w:val="21"/>
+          <w:lang w:eastAsia="en-AU"/>
+          <w14:ligatures w14:val="none"/>
+        </w:rPr>
+        <w:t>This data does not include qualifying or practice sessions nor any test events.</w:t>
+      </w:r>
+    </w:p>
+    <w:p>
+      <w:pPr>
+        <w:rPr>
+          <w:sz w:val="28"/>
+          <w:szCs w:val="28"/>
+        </w:rPr>
+      </w:pPr>
+    </w:p>
+    <w:p>
+      <w:pPr>
+        <w:rPr>
+          <w:sz w:val="28"/>
+          <w:szCs w:val="28"/>
+        </w:rPr>
+      </w:pPr>
+      <w:r>
+        <w:rPr>
+          <w:sz w:val="28"/>
+          <w:szCs w:val="28"/>
+        </w:rPr>
+        <w:t>OBSERVATIONS</w:t>
+      </w:r>
+    </w:p>
+    <w:p>
+      <w:pPr>
+        <w:rPr>
+          <w:sz w:val="28"/>
+          <w:szCs w:val="28"/>
+        </w:rPr>
+      </w:pPr>
+      <w:r>
+        <w:rPr>
+          <w:sz w:val="28"/>
+          <w:szCs w:val="28"/>
+        </w:rPr>
+        <w:t>Driver injuries v Participants</w:t>
+      </w:r>
+    </w:p>
+    <w:p>
+      <w:pPr>
+        <w:shd w:val="clear" w:color="auto" w:fill="1E1E1E"/>
+        <w:spacing w:after="0" w:line="285" w:lineRule="atLeast"/>
+        <w:rPr>
+          <w:rFonts w:ascii="Consolas" w:eastAsia="Times New Roman" w:hAnsi="Consolas" w:cs="Times New Roman"/>
+          <w:color w:val="D4D4D4"/>
+          <w:kern w:val="0"/>
+          <w:sz w:val="21"/>
+          <w:szCs w:val="21"/>
+          <w:lang w:eastAsia="en-AU"/>
+          <w14:ligatures w14:val="none"/>
+        </w:rPr>
+      </w:pPr>
+      <w:r>
+        <w:rPr>
+          <w:rFonts w:ascii="Consolas" w:eastAsia="Times New Roman" w:hAnsi="Consolas" w:cs="Times New Roman"/>
+          <w:color w:val="D4D4D4"/>
+          <w:kern w:val="0"/>
+          <w:sz w:val="21"/>
+          <w:szCs w:val="21"/>
+          <w:lang w:eastAsia="en-AU"/>
+          <w14:ligatures w14:val="none"/>
+        </w:rPr>
+        <w:t>In total there have been 25,840 entrants (total drivers) across 1,079 races and only 21 recorded injuries across the 73 seasons of Formula One.</w:t>
+      </w:r>
+    </w:p>
+    <w:p>
+      <w:pPr>
+        <w:shd w:val="clear" w:color="auto" w:fill="1E1E1E"/>
+        <w:spacing w:after="0" w:line="285" w:lineRule="atLeast"/>
+        <w:rPr>
+          <w:rFonts w:ascii="Consolas" w:eastAsia="Times New Roman" w:hAnsi="Consolas" w:cs="Times New Roman"/>
+          <w:color w:val="D4D4D4"/>
+          <w:kern w:val="0"/>
+          <w:sz w:val="21"/>
+          <w:szCs w:val="21"/>
+          <w:lang w:eastAsia="en-AU"/>
+          <w14:ligatures w14:val="none"/>
+        </w:rPr>
+      </w:pPr>
+    </w:p>
+    <w:p>
+      <w:pPr>
+        <w:shd w:val="clear" w:color="auto" w:fill="1E1E1E"/>
+        <w:spacing w:after="0" w:line="285" w:lineRule="atLeast"/>
+        <w:rPr>
+          <w:rFonts w:ascii="Consolas" w:eastAsia="Times New Roman" w:hAnsi="Consolas" w:cs="Times New Roman"/>
+          <w:color w:val="D4D4D4"/>
+          <w:kern w:val="0"/>
+          <w:sz w:val="21"/>
+          <w:szCs w:val="21"/>
+          <w:lang w:eastAsia="en-AU"/>
+          <w14:ligatures w14:val="none"/>
+        </w:rPr>
+      </w:pPr>
+      <w:r>
+        <w:rPr>
+          <w:rFonts w:ascii="Consolas" w:eastAsia="Times New Roman" w:hAnsi="Consolas" w:cs="Times New Roman"/>
+          <w:color w:val="D4D4D4"/>
+          <w:kern w:val="0"/>
+          <w:sz w:val="21"/>
+          <w:szCs w:val="21"/>
+          <w:lang w:eastAsia="en-AU"/>
+          <w14:ligatures w14:val="none"/>
+        </w:rPr>
+        <w:t xml:space="preserve">Through the 1950's and 1960's, the number of drivers </w:t>
+      </w:r>
+      <w:proofErr w:type="gramStart"/>
+      <w:r>
+        <w:rPr>
+          <w:rFonts w:ascii="Consolas" w:eastAsia="Times New Roman" w:hAnsi="Consolas" w:cs="Times New Roman"/>
+          <w:color w:val="D4D4D4"/>
+          <w:kern w:val="0"/>
+          <w:sz w:val="21"/>
+          <w:szCs w:val="21"/>
+          <w:lang w:eastAsia="en-AU"/>
+          <w14:ligatures w14:val="none"/>
+        </w:rPr>
+        <w:t>entered into</w:t>
+      </w:r>
+      <w:proofErr w:type="gramEnd"/>
+      <w:r>
+        <w:rPr>
+          <w:rFonts w:ascii="Consolas" w:eastAsia="Times New Roman" w:hAnsi="Consolas" w:cs="Times New Roman"/>
+          <w:color w:val="D4D4D4"/>
+          <w:kern w:val="0"/>
+          <w:sz w:val="21"/>
+          <w:szCs w:val="21"/>
+          <w:lang w:eastAsia="en-AU"/>
+          <w14:ligatures w14:val="none"/>
+        </w:rPr>
+        <w:t xml:space="preserve"> races varied widely from the </w:t>
+      </w:r>
+      <w:proofErr w:type="spellStart"/>
+      <w:r>
+        <w:rPr>
+          <w:rFonts w:ascii="Consolas" w:eastAsia="Times New Roman" w:hAnsi="Consolas" w:cs="Times New Roman"/>
+          <w:color w:val="D4D4D4"/>
+          <w:kern w:val="0"/>
+          <w:sz w:val="21"/>
+          <w:szCs w:val="21"/>
+          <w:lang w:eastAsia="en-AU"/>
+          <w14:ligatures w14:val="none"/>
+        </w:rPr>
+        <w:t>mid teens</w:t>
+      </w:r>
+      <w:proofErr w:type="spellEnd"/>
+      <w:r>
+        <w:rPr>
+          <w:rFonts w:ascii="Consolas" w:eastAsia="Times New Roman" w:hAnsi="Consolas" w:cs="Times New Roman"/>
+          <w:color w:val="D4D4D4"/>
+          <w:kern w:val="0"/>
+          <w:sz w:val="21"/>
+          <w:szCs w:val="21"/>
+          <w:lang w:eastAsia="en-AU"/>
+          <w14:ligatures w14:val="none"/>
+        </w:rPr>
+        <w:t xml:space="preserve"> </w:t>
+      </w:r>
+      <w:proofErr w:type="spellStart"/>
+      <w:r>
+        <w:rPr>
+          <w:rFonts w:ascii="Consolas" w:eastAsia="Times New Roman" w:hAnsi="Consolas" w:cs="Times New Roman"/>
+          <w:color w:val="D4D4D4"/>
+          <w:kern w:val="0"/>
+          <w:sz w:val="21"/>
+          <w:szCs w:val="21"/>
+          <w:lang w:eastAsia="en-AU"/>
+          <w14:ligatures w14:val="none"/>
+        </w:rPr>
+        <w:t>upto</w:t>
+      </w:r>
+      <w:proofErr w:type="spellEnd"/>
+      <w:r>
+        <w:rPr>
+          <w:rFonts w:ascii="Consolas" w:eastAsia="Times New Roman" w:hAnsi="Consolas" w:cs="Times New Roman"/>
+          <w:color w:val="D4D4D4"/>
+          <w:kern w:val="0"/>
+          <w:sz w:val="21"/>
+          <w:szCs w:val="21"/>
+          <w:lang w:eastAsia="en-AU"/>
+          <w14:ligatures w14:val="none"/>
+        </w:rPr>
+        <w:t xml:space="preserve"> a high of 55 in one race event in 1954. Since the mid 90's driver numbers have been normalised to the mid to low 20's per race event.</w:t>
+      </w:r>
+    </w:p>
+    <w:p>
+      <w:pPr>
+        <w:shd w:val="clear" w:color="auto" w:fill="1E1E1E"/>
+        <w:spacing w:after="0" w:line="285" w:lineRule="atLeast"/>
+        <w:rPr>
+          <w:rFonts w:ascii="Consolas" w:eastAsia="Times New Roman" w:hAnsi="Consolas" w:cs="Times New Roman"/>
+          <w:color w:val="D4D4D4"/>
+          <w:kern w:val="0"/>
+          <w:sz w:val="21"/>
+          <w:szCs w:val="21"/>
+          <w:lang w:eastAsia="en-AU"/>
+          <w14:ligatures w14:val="none"/>
+        </w:rPr>
+      </w:pPr>
+    </w:p>
+    <w:p>
+      <w:pPr>
+        <w:shd w:val="clear" w:color="auto" w:fill="1E1E1E"/>
+        <w:spacing w:after="0" w:line="285" w:lineRule="atLeast"/>
+        <w:rPr>
+          <w:rFonts w:ascii="Consolas" w:eastAsia="Times New Roman" w:hAnsi="Consolas" w:cs="Times New Roman"/>
+          <w:color w:val="D4D4D4"/>
+          <w:kern w:val="0"/>
+          <w:sz w:val="21"/>
+          <w:szCs w:val="21"/>
+          <w:lang w:eastAsia="en-AU"/>
+          <w14:ligatures w14:val="none"/>
+        </w:rPr>
+      </w:pPr>
+      <w:r>
+        <w:rPr>
+          <w:rFonts w:ascii="Consolas" w:eastAsia="Times New Roman" w:hAnsi="Consolas" w:cs="Times New Roman"/>
+          <w:color w:val="D4D4D4"/>
+          <w:kern w:val="0"/>
+          <w:sz w:val="21"/>
+          <w:szCs w:val="21"/>
+          <w:lang w:eastAsia="en-AU"/>
+          <w14:ligatures w14:val="none"/>
+        </w:rPr>
+        <w:t>The number of drivers entered in races bares no correlation to the number of injuries to drivers over the 73 seasons of Formula One.</w:t>
+      </w:r>
+    </w:p>
+    <w:p>
+      <w:pPr>
+        <w:shd w:val="clear" w:color="auto" w:fill="1E1E1E"/>
+        <w:spacing w:after="0" w:line="285" w:lineRule="atLeast"/>
+        <w:rPr>
+          <w:rFonts w:ascii="Consolas" w:eastAsia="Times New Roman" w:hAnsi="Consolas" w:cs="Times New Roman"/>
+          <w:color w:val="D4D4D4"/>
+          <w:kern w:val="0"/>
+          <w:sz w:val="21"/>
+          <w:szCs w:val="21"/>
+          <w:lang w:eastAsia="en-AU"/>
+          <w14:ligatures w14:val="none"/>
+        </w:rPr>
+      </w:pPr>
+    </w:p>
+    <w:p>
+      <w:pPr>
+        <w:shd w:val="clear" w:color="auto" w:fill="1E1E1E"/>
+        <w:spacing w:after="0" w:line="285" w:lineRule="atLeast"/>
+        <w:rPr>
+          <w:rFonts w:ascii="Consolas" w:eastAsia="Times New Roman" w:hAnsi="Consolas" w:cs="Times New Roman"/>
+          <w:color w:val="D4D4D4"/>
+          <w:kern w:val="0"/>
+          <w:sz w:val="21"/>
+          <w:szCs w:val="21"/>
+          <w:lang w:eastAsia="en-AU"/>
+          <w14:ligatures w14:val="none"/>
+        </w:rPr>
+      </w:pPr>
+      <w:r>
+        <w:rPr>
+          <w:rFonts w:ascii="Consolas" w:eastAsia="Times New Roman" w:hAnsi="Consolas" w:cs="Times New Roman"/>
+          <w:color w:val="D4D4D4"/>
+          <w:kern w:val="0"/>
+          <w:sz w:val="21"/>
+          <w:szCs w:val="21"/>
+          <w:lang w:eastAsia="en-AU"/>
+          <w14:ligatures w14:val="none"/>
+        </w:rPr>
+        <w:t xml:space="preserve">This data does not include qualifying or practice sessions nor any test </w:t>
+      </w:r>
+      <w:proofErr w:type="gramStart"/>
+      <w:r>
+        <w:rPr>
+          <w:rFonts w:ascii="Consolas" w:eastAsia="Times New Roman" w:hAnsi="Consolas" w:cs="Times New Roman"/>
+          <w:color w:val="D4D4D4"/>
+          <w:kern w:val="0"/>
+          <w:sz w:val="21"/>
+          <w:szCs w:val="21"/>
+          <w:lang w:eastAsia="en-AU"/>
+          <w14:ligatures w14:val="none"/>
+        </w:rPr>
+        <w:t>events</w:t>
+      </w:r>
+      <w:proofErr w:type="gramEnd"/>
+    </w:p>
+    <w:p>
+      <w:pPr>
+        <w:rPr>
+          <w:sz w:val="28"/>
+          <w:szCs w:val="28"/>
+        </w:rPr>
+      </w:pPr>
+    </w:p>
+    <w:p>
+      <w:pPr>
+        <w:rPr>
+          <w:sz w:val="28"/>
+          <w:szCs w:val="28"/>
+        </w:rPr>
+      </w:pPr>
+      <w:r>
+        <w:rPr>
+          <w:sz w:val="28"/>
+          <w:szCs w:val="28"/>
+        </w:rPr>
+        <w:t>OBSERVATIONS</w:t>
+      </w:r>
+    </w:p>
+    <w:p>
+      <w:pPr>
+        <w:rPr>
+          <w:sz w:val="28"/>
+          <w:szCs w:val="28"/>
+        </w:rPr>
+      </w:pPr>
+      <w:r>
+        <w:rPr>
+          <w:sz w:val="28"/>
+          <w:szCs w:val="28"/>
+        </w:rPr>
+        <w:t>Accident v Injury</w:t>
+      </w:r>
+    </w:p>
+    <w:p>
+      <w:pPr>
+        <w:shd w:val="clear" w:color="auto" w:fill="1E1E1E"/>
+        <w:spacing w:after="0" w:line="285" w:lineRule="atLeast"/>
+        <w:rPr>
+          <w:rFonts w:ascii="Consolas" w:eastAsia="Times New Roman" w:hAnsi="Consolas" w:cs="Times New Roman"/>
+          <w:color w:val="D4D4D4"/>
+          <w:kern w:val="0"/>
+          <w:sz w:val="21"/>
+          <w:szCs w:val="21"/>
+          <w:lang w:eastAsia="en-AU"/>
+          <w14:ligatures w14:val="none"/>
+        </w:rPr>
+      </w:pPr>
+      <w:r>
+        <w:rPr>
+          <w:rFonts w:ascii="Consolas" w:eastAsia="Times New Roman" w:hAnsi="Consolas" w:cs="Times New Roman"/>
+          <w:color w:val="D4D4D4"/>
+          <w:kern w:val="0"/>
+          <w:sz w:val="21"/>
+          <w:szCs w:val="21"/>
+          <w:lang w:eastAsia="en-AU"/>
+          <w14:ligatures w14:val="none"/>
+        </w:rPr>
+        <w:t xml:space="preserve">While accidents took a sharp </w:t>
+      </w:r>
+      <w:proofErr w:type="spellStart"/>
+      <w:r>
+        <w:rPr>
+          <w:rFonts w:ascii="Consolas" w:eastAsia="Times New Roman" w:hAnsi="Consolas" w:cs="Times New Roman"/>
+          <w:color w:val="D4D4D4"/>
+          <w:kern w:val="0"/>
+          <w:sz w:val="21"/>
+          <w:szCs w:val="21"/>
+          <w:lang w:eastAsia="en-AU"/>
+          <w14:ligatures w14:val="none"/>
+        </w:rPr>
+        <w:t>up turn</w:t>
+      </w:r>
+      <w:proofErr w:type="spellEnd"/>
+      <w:r>
+        <w:rPr>
+          <w:rFonts w:ascii="Consolas" w:eastAsia="Times New Roman" w:hAnsi="Consolas" w:cs="Times New Roman"/>
+          <w:color w:val="D4D4D4"/>
+          <w:kern w:val="0"/>
+          <w:sz w:val="21"/>
+          <w:szCs w:val="21"/>
+          <w:lang w:eastAsia="en-AU"/>
+          <w14:ligatures w14:val="none"/>
+        </w:rPr>
+        <w:t xml:space="preserve"> through the 1970s there has been a downward trend across the remaining years until the current 2022 season. </w:t>
+      </w:r>
+    </w:p>
+    <w:p>
+      <w:pPr>
+        <w:shd w:val="clear" w:color="auto" w:fill="1E1E1E"/>
+        <w:spacing w:after="0" w:line="285" w:lineRule="atLeast"/>
+        <w:rPr>
+          <w:rFonts w:ascii="Consolas" w:eastAsia="Times New Roman" w:hAnsi="Consolas" w:cs="Times New Roman"/>
+          <w:color w:val="D4D4D4"/>
+          <w:kern w:val="0"/>
+          <w:sz w:val="21"/>
+          <w:szCs w:val="21"/>
+          <w:lang w:eastAsia="en-AU"/>
+          <w14:ligatures w14:val="none"/>
+        </w:rPr>
+      </w:pPr>
+    </w:p>
+    <w:p>
+      <w:pPr>
+        <w:shd w:val="clear" w:color="auto" w:fill="1E1E1E"/>
+        <w:spacing w:after="0" w:line="285" w:lineRule="atLeast"/>
+        <w:rPr>
+          <w:rFonts w:ascii="Consolas" w:eastAsia="Times New Roman" w:hAnsi="Consolas" w:cs="Times New Roman"/>
+          <w:color w:val="D4D4D4"/>
+          <w:kern w:val="0"/>
+          <w:sz w:val="21"/>
+          <w:szCs w:val="21"/>
+          <w:lang w:eastAsia="en-AU"/>
+          <w14:ligatures w14:val="none"/>
+        </w:rPr>
+      </w:pPr>
+      <w:r>
+        <w:rPr>
+          <w:rFonts w:ascii="Consolas" w:eastAsia="Times New Roman" w:hAnsi="Consolas" w:cs="Times New Roman"/>
+          <w:color w:val="D4D4D4"/>
+          <w:kern w:val="0"/>
+          <w:sz w:val="21"/>
+          <w:szCs w:val="21"/>
+          <w:lang w:eastAsia="en-AU"/>
+          <w14:ligatures w14:val="none"/>
+        </w:rPr>
+        <w:t xml:space="preserve">The amount of injury figures </w:t>
+      </w:r>
+      <w:proofErr w:type="gramStart"/>
+      <w:r>
+        <w:rPr>
+          <w:rFonts w:ascii="Consolas" w:eastAsia="Times New Roman" w:hAnsi="Consolas" w:cs="Times New Roman"/>
+          <w:color w:val="D4D4D4"/>
+          <w:kern w:val="0"/>
+          <w:sz w:val="21"/>
+          <w:szCs w:val="21"/>
+          <w:lang w:eastAsia="en-AU"/>
+          <w14:ligatures w14:val="none"/>
+        </w:rPr>
+        <w:t>have</w:t>
+      </w:r>
+      <w:proofErr w:type="gramEnd"/>
+      <w:r>
+        <w:rPr>
+          <w:rFonts w:ascii="Consolas" w:eastAsia="Times New Roman" w:hAnsi="Consolas" w:cs="Times New Roman"/>
+          <w:color w:val="D4D4D4"/>
+          <w:kern w:val="0"/>
+          <w:sz w:val="21"/>
+          <w:szCs w:val="21"/>
+          <w:lang w:eastAsia="en-AU"/>
+          <w14:ligatures w14:val="none"/>
+        </w:rPr>
+        <w:t xml:space="preserve"> not shown to have been affected by the upturn during the 1970's or any other era that Formula One races have been held, except for 1994 where there were 49 accidents (highest number recorded since the 1970's) of which we see there were 3 injuries (the highest of any year). </w:t>
+      </w:r>
+    </w:p>
+    <w:p>
+      <w:pPr>
+        <w:shd w:val="clear" w:color="auto" w:fill="1E1E1E"/>
+        <w:spacing w:after="0" w:line="285" w:lineRule="atLeast"/>
+        <w:rPr>
+          <w:rFonts w:ascii="Consolas" w:eastAsia="Times New Roman" w:hAnsi="Consolas" w:cs="Times New Roman"/>
+          <w:color w:val="D4D4D4"/>
+          <w:kern w:val="0"/>
+          <w:sz w:val="21"/>
+          <w:szCs w:val="21"/>
+          <w:lang w:eastAsia="en-AU"/>
+          <w14:ligatures w14:val="none"/>
+        </w:rPr>
+      </w:pPr>
+    </w:p>
+    <w:p>
+      <w:pPr>
+        <w:shd w:val="clear" w:color="auto" w:fill="1E1E1E"/>
+        <w:spacing w:after="0" w:line="285" w:lineRule="atLeast"/>
+        <w:rPr>
+          <w:rFonts w:ascii="Consolas" w:eastAsia="Times New Roman" w:hAnsi="Consolas" w:cs="Times New Roman"/>
+          <w:color w:val="D4D4D4"/>
+          <w:kern w:val="0"/>
+          <w:sz w:val="21"/>
+          <w:szCs w:val="21"/>
+          <w:lang w:eastAsia="en-AU"/>
+          <w14:ligatures w14:val="none"/>
+        </w:rPr>
+      </w:pPr>
+      <w:r>
+        <w:rPr>
+          <w:rFonts w:ascii="Consolas" w:eastAsia="Times New Roman" w:hAnsi="Consolas" w:cs="Times New Roman"/>
+          <w:color w:val="D4D4D4"/>
+          <w:kern w:val="0"/>
+          <w:sz w:val="21"/>
+          <w:szCs w:val="21"/>
+          <w:lang w:eastAsia="en-AU"/>
+          <w14:ligatures w14:val="none"/>
+        </w:rPr>
+        <w:t>No injuries have been recorded across the years of 1950 - 1965 and 2012 to 2022.</w:t>
+      </w:r>
+    </w:p>
+    <w:p>
+      <w:pPr>
+        <w:shd w:val="clear" w:color="auto" w:fill="1E1E1E"/>
+        <w:spacing w:after="0" w:line="285" w:lineRule="atLeast"/>
+        <w:rPr>
+          <w:rFonts w:ascii="Consolas" w:eastAsia="Times New Roman" w:hAnsi="Consolas" w:cs="Times New Roman"/>
+          <w:color w:val="D4D4D4"/>
+          <w:kern w:val="0"/>
+          <w:sz w:val="21"/>
+          <w:szCs w:val="21"/>
+          <w:lang w:eastAsia="en-AU"/>
+          <w14:ligatures w14:val="none"/>
+        </w:rPr>
+      </w:pPr>
+    </w:p>
+    <w:p>
+      <w:pPr>
+        <w:shd w:val="clear" w:color="auto" w:fill="1E1E1E"/>
+        <w:spacing w:after="0" w:line="285" w:lineRule="atLeast"/>
+        <w:rPr>
+          <w:rFonts w:ascii="Consolas" w:eastAsia="Times New Roman" w:hAnsi="Consolas" w:cs="Times New Roman"/>
+          <w:color w:val="D4D4D4"/>
+          <w:kern w:val="0"/>
+          <w:sz w:val="21"/>
+          <w:szCs w:val="21"/>
+          <w:lang w:eastAsia="en-AU"/>
+          <w14:ligatures w14:val="none"/>
+        </w:rPr>
+      </w:pPr>
+      <w:r>
+        <w:rPr>
+          <w:rFonts w:ascii="Consolas" w:eastAsia="Times New Roman" w:hAnsi="Consolas" w:cs="Times New Roman"/>
+          <w:color w:val="D4D4D4"/>
+          <w:kern w:val="0"/>
+          <w:sz w:val="21"/>
+          <w:szCs w:val="21"/>
+          <w:lang w:eastAsia="en-AU"/>
+          <w14:ligatures w14:val="none"/>
+        </w:rPr>
+        <w:t>The latter part of 2000's showed accidents in the mid to high 30's per year compared to low to mid 20's per year in the last 10 years.</w:t>
+      </w:r>
+    </w:p>
+    <w:p>
+      <w:pPr>
+        <w:shd w:val="clear" w:color="auto" w:fill="1E1E1E"/>
+        <w:spacing w:after="0" w:line="285" w:lineRule="atLeast"/>
+        <w:rPr>
+          <w:rFonts w:ascii="Consolas" w:eastAsia="Times New Roman" w:hAnsi="Consolas" w:cs="Times New Roman"/>
+          <w:color w:val="D4D4D4"/>
+          <w:kern w:val="0"/>
+          <w:sz w:val="21"/>
+          <w:szCs w:val="21"/>
+          <w:lang w:eastAsia="en-AU"/>
+          <w14:ligatures w14:val="none"/>
+        </w:rPr>
+      </w:pPr>
+    </w:p>
+    <w:p>
+      <w:pPr>
+        <w:shd w:val="clear" w:color="auto" w:fill="1E1E1E"/>
+        <w:spacing w:after="0" w:line="285" w:lineRule="atLeast"/>
+        <w:rPr>
+          <w:rFonts w:ascii="Consolas" w:eastAsia="Times New Roman" w:hAnsi="Consolas" w:cs="Times New Roman"/>
+          <w:color w:val="D4D4D4"/>
+          <w:kern w:val="0"/>
+          <w:sz w:val="21"/>
+          <w:szCs w:val="21"/>
+          <w:lang w:eastAsia="en-AU"/>
+          <w14:ligatures w14:val="none"/>
+        </w:rPr>
+      </w:pPr>
+      <w:proofErr w:type="gramStart"/>
+      <w:r>
+        <w:rPr>
+          <w:rFonts w:ascii="Consolas" w:eastAsia="Times New Roman" w:hAnsi="Consolas" w:cs="Times New Roman"/>
+          <w:color w:val="D4D4D4"/>
+          <w:kern w:val="0"/>
+          <w:sz w:val="21"/>
+          <w:szCs w:val="21"/>
+          <w:lang w:eastAsia="en-AU"/>
+          <w14:ligatures w14:val="none"/>
+        </w:rPr>
+        <w:t>Overall</w:t>
+      </w:r>
+      <w:proofErr w:type="gramEnd"/>
+      <w:r>
+        <w:rPr>
+          <w:rFonts w:ascii="Consolas" w:eastAsia="Times New Roman" w:hAnsi="Consolas" w:cs="Times New Roman"/>
+          <w:color w:val="D4D4D4"/>
+          <w:kern w:val="0"/>
+          <w:sz w:val="21"/>
+          <w:szCs w:val="21"/>
+          <w:lang w:eastAsia="en-AU"/>
+          <w14:ligatures w14:val="none"/>
+        </w:rPr>
+        <w:t xml:space="preserve"> from the 1970's through to the current season there has seen a drop off of accidents along with no injuries to drivers in the last decade which can be put down to an overall improvement of Safety in Formula One.</w:t>
+      </w:r>
+    </w:p>
+    <w:p>
+      <w:pPr>
+        <w:shd w:val="clear" w:color="auto" w:fill="1E1E1E"/>
+        <w:spacing w:after="240" w:line="285" w:lineRule="atLeast"/>
+        <w:rPr>
+          <w:rFonts w:ascii="Consolas" w:eastAsia="Times New Roman" w:hAnsi="Consolas" w:cs="Times New Roman"/>
+          <w:color w:val="D4D4D4"/>
+          <w:kern w:val="0"/>
+          <w:sz w:val="21"/>
+          <w:szCs w:val="21"/>
+          <w:lang w:eastAsia="en-AU"/>
+          <w14:ligatures w14:val="none"/>
+        </w:rPr>
+      </w:pPr>
+      <w:r>
+        <w:rPr>
+          <w:rFonts w:ascii="Consolas" w:eastAsia="Times New Roman" w:hAnsi="Consolas" w:cs="Times New Roman"/>
+          <w:color w:val="D4D4D4"/>
+          <w:kern w:val="0"/>
+          <w:sz w:val="21"/>
+          <w:szCs w:val="21"/>
+          <w:lang w:eastAsia="en-AU"/>
+          <w14:ligatures w14:val="none"/>
+        </w:rPr>
+        <w:lastRenderedPageBreak/>
+        <w:br/>
+      </w:r>
+    </w:p>
+    <w:p>
+      <w:pPr>
+        <w:shd w:val="clear" w:color="auto" w:fill="1E1E1E"/>
+        <w:spacing w:after="0" w:line="285" w:lineRule="atLeast"/>
+        <w:rPr>
+          <w:rFonts w:ascii="Consolas" w:eastAsia="Times New Roman" w:hAnsi="Consolas" w:cs="Times New Roman"/>
+          <w:color w:val="D4D4D4"/>
+          <w:kern w:val="0"/>
+          <w:sz w:val="21"/>
+          <w:szCs w:val="21"/>
+          <w:lang w:eastAsia="en-AU"/>
+          <w14:ligatures w14:val="none"/>
+        </w:rPr>
+      </w:pPr>
+      <w:r>
+        <w:rPr>
+          <w:rFonts w:ascii="Consolas" w:eastAsia="Times New Roman" w:hAnsi="Consolas" w:cs="Times New Roman"/>
+          <w:color w:val="D4D4D4"/>
+          <w:kern w:val="0"/>
+          <w:sz w:val="21"/>
+          <w:szCs w:val="21"/>
+          <w:lang w:eastAsia="en-AU"/>
+          <w14:ligatures w14:val="none"/>
+        </w:rPr>
+        <w:t xml:space="preserve">This data does not include qualifying or practice sessions nor any test </w:t>
+      </w:r>
+      <w:proofErr w:type="gramStart"/>
+      <w:r>
+        <w:rPr>
+          <w:rFonts w:ascii="Consolas" w:eastAsia="Times New Roman" w:hAnsi="Consolas" w:cs="Times New Roman"/>
+          <w:color w:val="D4D4D4"/>
+          <w:kern w:val="0"/>
+          <w:sz w:val="21"/>
+          <w:szCs w:val="21"/>
+          <w:lang w:eastAsia="en-AU"/>
+          <w14:ligatures w14:val="none"/>
+        </w:rPr>
+        <w:t>events</w:t>
+      </w:r>
+      <w:proofErr w:type="gramEnd"/>
+    </w:p>
+    <w:p>
+      <w:pPr>
+        <w:rPr>
+          <w:sz w:val="28"/>
+          <w:szCs w:val="28"/>
+        </w:rPr>
+      </w:pPr>
+    </w:p>
+    <w:p>
+      <w:pPr>
+        <w:rPr>
+          <w:sz w:val="28"/>
+          <w:szCs w:val="28"/>
+        </w:rPr>
+      </w:pPr>
     </w:p>
     <w:p>
       <w:pPr>

</xml_diff>

<commit_message>
final adjustments to my analysis
</commit_message>
<xml_diff>
--- a/Question2_Injury_Analysis .docx
+++ b/Question2_Injury_Analysis .docx
@@ -571,6 +571,13 @@
         </w:rPr>
         <w:t xml:space="preserve"> through to the most recent season in 2022.</w:t>
       </w:r>
+      <w:r>
+        <w:rPr>
+          <w:sz w:val="28"/>
+          <w:szCs w:val="28"/>
+        </w:rPr>
+        <w:t xml:space="preserve"> Injuries have not shown any real periods of increase or reduction other than a small spike of 3 recorded injuries in 1994.</w:t>
+      </w:r>
     </w:p>
     <w:p>
       <w:pPr>
@@ -1379,6 +1386,7 @@
           <w:lang w:eastAsia="en-AU"/>
           <w14:ligatures w14:val="none"/>
         </w:rPr>
+        <w:lastRenderedPageBreak/>
         <w:t>Overall</w:t>
       </w:r>
       <w:proofErr w:type="gramEnd"/>
@@ -1419,7 +1427,6 @@
           <w:lang w:eastAsia="en-AU"/>
           <w14:ligatures w14:val="none"/>
         </w:rPr>
-        <w:lastRenderedPageBreak/>
         <w:br/>
       </w:r>
     </w:p>

</xml_diff>